<commit_message>
TS PP 1.6 -1.8 Tamil final 13/07/2021
</commit_message>
<xml_diff>
--- a/TS-Padam/TS-1.6/TS 1.6 Tamil Pada Paatam Corrections.docx
+++ b/TS-Padam/TS-1.6/TS 1.6 Tamil Pada Paatam Corrections.docx
@@ -2,6 +2,561 @@
 <file path=word/document.xml><?xml version="1.0" encoding="utf-8"?>
 <w:document xmlns:wpc="http://schemas.microsoft.com/office/word/2010/wordprocessingCanvas" xmlns:cx="http://schemas.microsoft.com/office/drawing/2014/chartex" xmlns:cx1="http://schemas.microsoft.com/office/drawing/2015/9/8/chartex" xmlns:cx2="http://schemas.microsoft.com/office/drawing/2015/10/21/chartex" xmlns:cx3="http://schemas.microsoft.com/office/drawing/2016/5/9/chartex" xmlns:cx4="http://schemas.microsoft.com/office/drawing/2016/5/10/chartex" xmlns:cx5="http://schemas.microsoft.com/office/drawing/2016/5/11/chartex" xmlns:cx6="http://schemas.microsoft.com/office/drawing/2016/5/12/chartex" xmlns:cx7="http://schemas.microsoft.com/office/drawing/2016/5/13/chartex" xmlns:cx8="http://schemas.microsoft.com/office/drawing/2016/5/14/chartex" xmlns:mc="http://schemas.openxmlformats.org/markup-compatibility/2006" xmlns:aink="http://schemas.microsoft.com/office/drawing/2016/ink" xmlns:am3d="http://schemas.microsoft.com/office/drawing/2017/model3d" xmlns:o="urn:schemas-microsoft-com:office:office" xmlns:r="http://schemas.openxmlformats.org/officeDocument/2006/relationships" xmlns:m="http://schemas.openxmlformats.org/officeDocument/2006/math" xmlns:v="urn:schemas-microsoft-com:vml" xmlns:wp14="http://schemas.microsoft.com/office/word/2010/wordprocessingDrawing" xmlns:wp="http://schemas.openxmlformats.org/drawingml/2006/wordprocessingDrawing" xmlns:w10="urn:schemas-microsoft-com:office:word" xmlns:w="http://schemas.openxmlformats.org/wordprocessingml/2006/main" xmlns:w14="http://schemas.microsoft.com/office/word/2010/wordml" xmlns:w15="http://schemas.microsoft.com/office/word/2012/wordml" xmlns:w16cex="http://schemas.microsoft.com/office/word/2018/wordml/cex" xmlns:w16cid="http://schemas.microsoft.com/office/word/2016/wordml/cid" xmlns:w16="http://schemas.microsoft.com/office/word/2018/wordml" xmlns:w16se="http://schemas.microsoft.com/office/word/2015/wordml/symex" xmlns:wpg="http://schemas.microsoft.com/office/word/2010/wordprocessingGroup" xmlns:wpi="http://schemas.microsoft.com/office/word/2010/wordprocessingInk" xmlns:wne="http://schemas.microsoft.com/office/word/2006/wordml" xmlns:wps="http://schemas.microsoft.com/office/word/2010/wordprocessingShape" mc:Ignorable="w14 w15 w16se w16cid w16 w16cex wp14">
   <w:body>
+    <w:p>
+      <w:pPr>
+        <w:spacing w:before="0" w:line="240" w:lineRule="auto"/>
+        <w:jc w:val="center"/>
+        <w:rPr>
+          <w:b/>
+          <w:bCs/>
+          <w:sz w:val="32"/>
+          <w:szCs w:val="32"/>
+          <w:u w:val="single"/>
+        </w:rPr>
+      </w:pPr>
+      <w:r>
+        <w:rPr>
+          <w:b/>
+          <w:bCs/>
+          <w:sz w:val="32"/>
+          <w:szCs w:val="32"/>
+          <w:u w:val="single"/>
+        </w:rPr>
+        <w:t xml:space="preserve">TS Pada Paatam </w:t>
+      </w:r>
+      <w:r>
+        <w:rPr>
+          <w:b/>
+          <w:bCs/>
+          <w:sz w:val="32"/>
+          <w:szCs w:val="32"/>
+          <w:u w:val="single"/>
+        </w:rPr>
+        <w:t xml:space="preserve">– TS </w:t>
+      </w:r>
+      <w:proofErr w:type="gramStart"/>
+      <w:r>
+        <w:rPr>
+          <w:b/>
+          <w:bCs/>
+          <w:sz w:val="32"/>
+          <w:szCs w:val="32"/>
+          <w:u w:val="single"/>
+        </w:rPr>
+        <w:t>1</w:t>
+      </w:r>
+      <w:r>
+        <w:rPr>
+          <w:b/>
+          <w:bCs/>
+          <w:sz w:val="32"/>
+          <w:szCs w:val="32"/>
+          <w:u w:val="single"/>
+        </w:rPr>
+        <w:t xml:space="preserve">.6 </w:t>
+      </w:r>
+      <w:r>
+        <w:rPr>
+          <w:b/>
+          <w:bCs/>
+          <w:sz w:val="32"/>
+          <w:szCs w:val="32"/>
+          <w:u w:val="single"/>
+        </w:rPr>
+        <w:t xml:space="preserve"> </w:t>
+      </w:r>
+      <w:r>
+        <w:rPr>
+          <w:b/>
+          <w:bCs/>
+          <w:sz w:val="32"/>
+          <w:szCs w:val="32"/>
+          <w:u w:val="single"/>
+        </w:rPr>
+        <w:t>Tamil</w:t>
+      </w:r>
+      <w:proofErr w:type="gramEnd"/>
+      <w:r>
+        <w:rPr>
+          <w:b/>
+          <w:bCs/>
+          <w:sz w:val="32"/>
+          <w:szCs w:val="32"/>
+          <w:u w:val="single"/>
+        </w:rPr>
+        <w:t xml:space="preserve"> Corrections –</w:t>
+      </w:r>
+      <w:r>
+        <w:rPr>
+          <w:b/>
+          <w:bCs/>
+          <w:sz w:val="32"/>
+          <w:szCs w:val="32"/>
+          <w:u w:val="single"/>
+        </w:rPr>
+        <w:t xml:space="preserve"> </w:t>
+      </w:r>
+      <w:r>
+        <w:rPr>
+          <w:b/>
+          <w:bCs/>
+          <w:sz w:val="32"/>
+          <w:szCs w:val="32"/>
+          <w:u w:val="single"/>
+        </w:rPr>
+        <w:t xml:space="preserve">Observed till </w:t>
+      </w:r>
+      <w:r>
+        <w:rPr>
+          <w:b/>
+          <w:bCs/>
+          <w:sz w:val="32"/>
+          <w:szCs w:val="32"/>
+          <w:u w:val="single"/>
+        </w:rPr>
+        <w:t>30th June 2021</w:t>
+      </w:r>
+    </w:p>
+    <w:p>
+      <w:pPr>
+        <w:spacing w:before="0" w:line="240" w:lineRule="auto"/>
+        <w:jc w:val="center"/>
+        <w:rPr>
+          <w:b/>
+          <w:sz w:val="28"/>
+          <w:szCs w:val="28"/>
+        </w:rPr>
+      </w:pPr>
+      <w:r>
+        <w:rPr>
+          <w:b/>
+          <w:sz w:val="28"/>
+          <w:szCs w:val="28"/>
+        </w:rPr>
+        <w:t>(</w:t>
+      </w:r>
+      <w:proofErr w:type="gramStart"/>
+      <w:r>
+        <w:rPr>
+          <w:b/>
+          <w:sz w:val="28"/>
+          <w:szCs w:val="28"/>
+        </w:rPr>
+        <w:t>ignore</w:t>
+      </w:r>
+      <w:proofErr w:type="gramEnd"/>
+      <w:r>
+        <w:rPr>
+          <w:b/>
+          <w:sz w:val="28"/>
+          <w:szCs w:val="28"/>
+        </w:rPr>
+        <w:t xml:space="preserve"> those which are already incorporated in your book’s version and date)</w:t>
+      </w:r>
+    </w:p>
+    <w:tbl>
+      <w:tblPr>
+        <w:tblW w:w="14225" w:type="dxa"/>
+        <w:tblInd w:w="-792" w:type="dxa"/>
+        <w:tblBorders>
+          <w:top w:val="single" w:sz="4" w:space="0" w:color="000000"/>
+          <w:left w:val="single" w:sz="4" w:space="0" w:color="000000"/>
+          <w:bottom w:val="single" w:sz="4" w:space="0" w:color="000000"/>
+          <w:right w:val="single" w:sz="4" w:space="0" w:color="000000"/>
+          <w:insideH w:val="single" w:sz="4" w:space="0" w:color="000000"/>
+          <w:insideV w:val="single" w:sz="4" w:space="0" w:color="000000"/>
+        </w:tblBorders>
+        <w:tblLook w:val="04A0" w:firstRow="1" w:lastRow="0" w:firstColumn="1" w:lastColumn="0" w:noHBand="0" w:noVBand="1"/>
+      </w:tblPr>
+      <w:tblGrid>
+        <w:gridCol w:w="3310"/>
+        <w:gridCol w:w="5387"/>
+        <w:gridCol w:w="5528"/>
+      </w:tblGrid>
+      <w:tr>
+        <w:tc>
+          <w:tcPr>
+            <w:tcW w:w="3310" w:type="dxa"/>
+          </w:tcPr>
+          <w:p>
+            <w:pPr>
+              <w:spacing w:before="0" w:line="240" w:lineRule="auto"/>
+              <w:jc w:val="center"/>
+              <w:rPr>
+                <w:b/>
+                <w:bCs/>
+                <w:sz w:val="32"/>
+                <w:szCs w:val="32"/>
+              </w:rPr>
+            </w:pPr>
+            <w:r>
+              <w:rPr>
+                <w:b/>
+                <w:bCs/>
+                <w:sz w:val="32"/>
+                <w:szCs w:val="32"/>
+              </w:rPr>
+              <w:t>Section, Paragraph</w:t>
+            </w:r>
+          </w:p>
+          <w:p>
+            <w:pPr>
+              <w:spacing w:before="0" w:line="240" w:lineRule="auto"/>
+              <w:jc w:val="center"/>
+              <w:rPr>
+                <w:b/>
+                <w:bCs/>
+                <w:sz w:val="32"/>
+                <w:szCs w:val="32"/>
+              </w:rPr>
+            </w:pPr>
+            <w:r>
+              <w:rPr>
+                <w:b/>
+                <w:bCs/>
+                <w:sz w:val="32"/>
+                <w:szCs w:val="32"/>
+              </w:rPr>
+              <w:t>Reference</w:t>
+            </w:r>
+          </w:p>
+        </w:tc>
+        <w:tc>
+          <w:tcPr>
+            <w:tcW w:w="5387" w:type="dxa"/>
+          </w:tcPr>
+          <w:p>
+            <w:pPr>
+              <w:spacing w:before="0" w:line="240" w:lineRule="auto"/>
+              <w:jc w:val="center"/>
+              <w:rPr>
+                <w:b/>
+                <w:bCs/>
+                <w:sz w:val="32"/>
+                <w:szCs w:val="32"/>
+              </w:rPr>
+            </w:pPr>
+            <w:r>
+              <w:rPr>
+                <w:b/>
+                <w:bCs/>
+                <w:sz w:val="32"/>
+                <w:szCs w:val="32"/>
+              </w:rPr>
+              <w:t>As Printed</w:t>
+            </w:r>
+          </w:p>
+        </w:tc>
+        <w:tc>
+          <w:tcPr>
+            <w:tcW w:w="5528" w:type="dxa"/>
+          </w:tcPr>
+          <w:p>
+            <w:pPr>
+              <w:spacing w:before="0" w:line="240" w:lineRule="auto"/>
+              <w:ind w:right="-18"/>
+              <w:jc w:val="center"/>
+              <w:rPr>
+                <w:b/>
+                <w:bCs/>
+                <w:sz w:val="32"/>
+                <w:szCs w:val="32"/>
+              </w:rPr>
+            </w:pPr>
+            <w:r>
+              <w:rPr>
+                <w:b/>
+                <w:bCs/>
+                <w:sz w:val="32"/>
+                <w:szCs w:val="32"/>
+              </w:rPr>
+              <w:t>To be read as or corrected as</w:t>
+            </w:r>
+          </w:p>
+        </w:tc>
+      </w:tr>
+    </w:tbl>
+    <w:p>
+      <w:pPr>
+        <w:spacing w:before="0" w:line="240" w:lineRule="auto"/>
+        <w:rPr>
+          <w:vanish/>
+          <w:sz w:val="32"/>
+          <w:szCs w:val="32"/>
+        </w:rPr>
+      </w:pPr>
+    </w:p>
+    <w:tbl>
+      <w:tblPr>
+        <w:tblW w:w="14225" w:type="dxa"/>
+        <w:tblInd w:w="-792" w:type="dxa"/>
+        <w:tblBorders>
+          <w:top w:val="single" w:sz="4" w:space="0" w:color="000000"/>
+          <w:left w:val="single" w:sz="4" w:space="0" w:color="000000"/>
+          <w:bottom w:val="single" w:sz="4" w:space="0" w:color="000000"/>
+          <w:right w:val="single" w:sz="4" w:space="0" w:color="000000"/>
+          <w:insideH w:val="single" w:sz="4" w:space="0" w:color="000000"/>
+          <w:insideV w:val="single" w:sz="4" w:space="0" w:color="000000"/>
+        </w:tblBorders>
+        <w:tblLook w:val="04A0" w:firstRow="1" w:lastRow="0" w:firstColumn="1" w:lastColumn="0" w:noHBand="0" w:noVBand="1"/>
+      </w:tblPr>
+      <w:tblGrid>
+        <w:gridCol w:w="3310"/>
+        <w:gridCol w:w="5387"/>
+        <w:gridCol w:w="5528"/>
+      </w:tblGrid>
+      <w:tr>
+        <w:trPr>
+          <w:trHeight w:val="722"/>
+        </w:trPr>
+        <w:tc>
+          <w:tcPr>
+            <w:tcW w:w="3310" w:type="dxa"/>
+            <w:tcBorders>
+              <w:top w:val="single" w:sz="4" w:space="0" w:color="000000"/>
+              <w:left w:val="single" w:sz="4" w:space="0" w:color="000000"/>
+              <w:bottom w:val="single" w:sz="4" w:space="0" w:color="000000"/>
+              <w:right w:val="single" w:sz="4" w:space="0" w:color="000000"/>
+            </w:tcBorders>
+            <w:shd w:val="clear" w:color="auto" w:fill="auto"/>
+          </w:tcPr>
+          <w:p>
+            <w:pPr>
+              <w:spacing w:before="0" w:line="240" w:lineRule="auto"/>
+              <w:ind w:left="29"/>
+              <w:rPr>
+                <w:rFonts w:cs="Arial"/>
+                <w:color w:val="000000"/>
+                <w:sz w:val="28"/>
+                <w:szCs w:val="32"/>
+              </w:rPr>
+            </w:pPr>
+            <w:r>
+              <w:rPr>
+                <w:rFonts w:cs="Arial"/>
+                <w:color w:val="000000"/>
+                <w:sz w:val="28"/>
+                <w:szCs w:val="32"/>
+              </w:rPr>
+              <w:t>Padam Correction = None</w:t>
+            </w:r>
+          </w:p>
+          <w:p>
+            <w:pPr>
+              <w:spacing w:before="0" w:line="240" w:lineRule="auto"/>
+              <w:ind w:left="29"/>
+              <w:rPr>
+                <w:rFonts w:cs="Arial"/>
+                <w:color w:val="000000"/>
+                <w:sz w:val="28"/>
+                <w:szCs w:val="32"/>
+              </w:rPr>
+            </w:pPr>
+          </w:p>
+          <w:p>
+            <w:pPr>
+              <w:widowControl w:val="0"/>
+              <w:autoSpaceDE w:val="0"/>
+              <w:autoSpaceDN w:val="0"/>
+              <w:adjustRightInd w:val="0"/>
+              <w:spacing w:before="0" w:line="240" w:lineRule="auto"/>
+              <w:rPr>
+                <w:rFonts w:cs="Arial"/>
+                <w:bCs/>
+                <w:sz w:val="28"/>
+                <w:szCs w:val="28"/>
+              </w:rPr>
+            </w:pPr>
+            <w:proofErr w:type="spellStart"/>
+            <w:r>
+              <w:rPr>
+                <w:rFonts w:cs="Arial"/>
+                <w:color w:val="000000"/>
+                <w:sz w:val="28"/>
+                <w:szCs w:val="32"/>
+              </w:rPr>
+              <w:t>Vaakyam</w:t>
+            </w:r>
+            <w:proofErr w:type="spellEnd"/>
+            <w:r>
+              <w:rPr>
+                <w:rFonts w:cs="Arial"/>
+                <w:color w:val="000000"/>
+                <w:sz w:val="28"/>
+                <w:szCs w:val="32"/>
+              </w:rPr>
+              <w:t xml:space="preserve"> Corrections = None</w:t>
+            </w:r>
+          </w:p>
+        </w:tc>
+        <w:tc>
+          <w:tcPr>
+            <w:tcW w:w="5387" w:type="dxa"/>
+            <w:tcBorders>
+              <w:top w:val="single" w:sz="4" w:space="0" w:color="000000"/>
+              <w:left w:val="single" w:sz="4" w:space="0" w:color="000000"/>
+              <w:bottom w:val="single" w:sz="4" w:space="0" w:color="000000"/>
+              <w:right w:val="single" w:sz="4" w:space="0" w:color="000000"/>
+            </w:tcBorders>
+            <w:shd w:val="clear" w:color="auto" w:fill="auto"/>
+          </w:tcPr>
+          <w:p>
+            <w:pPr>
+              <w:spacing w:before="0" w:line="240" w:lineRule="auto"/>
+              <w:ind w:left="29"/>
+              <w:rPr>
+                <w:rFonts w:cs="Arial"/>
+                <w:color w:val="000000"/>
+                <w:sz w:val="28"/>
+                <w:szCs w:val="32"/>
+              </w:rPr>
+            </w:pPr>
+            <w:r>
+              <w:rPr>
+                <w:rFonts w:cs="Arial"/>
+                <w:color w:val="000000"/>
+                <w:sz w:val="28"/>
+                <w:szCs w:val="32"/>
+              </w:rPr>
+              <w:t>Padam Correction = None</w:t>
+            </w:r>
+          </w:p>
+          <w:p>
+            <w:pPr>
+              <w:spacing w:before="0" w:line="240" w:lineRule="auto"/>
+              <w:ind w:left="29"/>
+              <w:rPr>
+                <w:rFonts w:cs="Arial"/>
+                <w:color w:val="000000"/>
+                <w:sz w:val="28"/>
+                <w:szCs w:val="32"/>
+              </w:rPr>
+            </w:pPr>
+          </w:p>
+          <w:p>
+            <w:pPr>
+              <w:widowControl w:val="0"/>
+              <w:autoSpaceDE w:val="0"/>
+              <w:autoSpaceDN w:val="0"/>
+              <w:adjustRightInd w:val="0"/>
+              <w:spacing w:line="252" w:lineRule="auto"/>
+              <w:rPr>
+                <w:rFonts w:ascii="BRH Malayalam Extra" w:hAnsi="BRH Malayalam Extra" w:cs="BRH Malayalam Extra"/>
+                <w:sz w:val="40"/>
+                <w:szCs w:val="36"/>
+              </w:rPr>
+            </w:pPr>
+            <w:proofErr w:type="spellStart"/>
+            <w:r>
+              <w:rPr>
+                <w:rFonts w:cs="Arial"/>
+                <w:color w:val="000000"/>
+                <w:sz w:val="28"/>
+                <w:szCs w:val="32"/>
+              </w:rPr>
+              <w:t>Vaakyam</w:t>
+            </w:r>
+            <w:proofErr w:type="spellEnd"/>
+            <w:r>
+              <w:rPr>
+                <w:rFonts w:cs="Arial"/>
+                <w:color w:val="000000"/>
+                <w:sz w:val="28"/>
+                <w:szCs w:val="32"/>
+              </w:rPr>
+              <w:t xml:space="preserve"> Corrections = None</w:t>
+            </w:r>
+          </w:p>
+        </w:tc>
+        <w:tc>
+          <w:tcPr>
+            <w:tcW w:w="5528" w:type="dxa"/>
+            <w:tcBorders>
+              <w:top w:val="single" w:sz="4" w:space="0" w:color="000000"/>
+              <w:left w:val="single" w:sz="4" w:space="0" w:color="000000"/>
+              <w:bottom w:val="single" w:sz="4" w:space="0" w:color="000000"/>
+              <w:right w:val="single" w:sz="4" w:space="0" w:color="000000"/>
+            </w:tcBorders>
+            <w:shd w:val="clear" w:color="auto" w:fill="auto"/>
+          </w:tcPr>
+          <w:p>
+            <w:pPr>
+              <w:spacing w:before="0" w:line="240" w:lineRule="auto"/>
+              <w:ind w:left="29"/>
+              <w:rPr>
+                <w:rFonts w:cs="Arial"/>
+                <w:color w:val="000000"/>
+                <w:sz w:val="28"/>
+                <w:szCs w:val="32"/>
+              </w:rPr>
+            </w:pPr>
+            <w:r>
+              <w:rPr>
+                <w:rFonts w:cs="Arial"/>
+                <w:color w:val="000000"/>
+                <w:sz w:val="28"/>
+                <w:szCs w:val="32"/>
+              </w:rPr>
+              <w:t>Padam Correction = None</w:t>
+            </w:r>
+          </w:p>
+          <w:p>
+            <w:pPr>
+              <w:spacing w:before="0" w:line="240" w:lineRule="auto"/>
+              <w:ind w:left="29"/>
+              <w:rPr>
+                <w:rFonts w:cs="Arial"/>
+                <w:color w:val="000000"/>
+                <w:sz w:val="28"/>
+                <w:szCs w:val="32"/>
+              </w:rPr>
+            </w:pPr>
+          </w:p>
+          <w:p>
+            <w:pPr>
+              <w:spacing w:before="0" w:line="240" w:lineRule="auto"/>
+              <w:rPr>
+                <w:rFonts w:ascii="BRH Malayalam Extra" w:hAnsi="BRH Malayalam Extra" w:cs="BRH Malayalam Extra"/>
+                <w:sz w:val="40"/>
+                <w:szCs w:val="36"/>
+              </w:rPr>
+            </w:pPr>
+            <w:proofErr w:type="spellStart"/>
+            <w:r>
+              <w:rPr>
+                <w:rFonts w:cs="Arial"/>
+                <w:color w:val="000000"/>
+                <w:sz w:val="28"/>
+                <w:szCs w:val="32"/>
+              </w:rPr>
+              <w:t>Vaakyam</w:t>
+            </w:r>
+            <w:proofErr w:type="spellEnd"/>
+            <w:r>
+              <w:rPr>
+                <w:rFonts w:cs="Arial"/>
+                <w:color w:val="000000"/>
+                <w:sz w:val="28"/>
+                <w:szCs w:val="32"/>
+              </w:rPr>
+              <w:t xml:space="preserve"> Corrections = None</w:t>
+            </w:r>
+          </w:p>
+        </w:tc>
+      </w:tr>
+    </w:tbl>
+    <w:p>
+      <w:pPr>
+        <w:spacing w:before="0" w:line="240" w:lineRule="auto"/>
+        <w:rPr>
+          <w:b/>
+          <w:bCs/>
+          <w:sz w:val="32"/>
+          <w:szCs w:val="32"/>
+          <w:u w:val="single"/>
+        </w:rPr>
+      </w:pPr>
+    </w:p>
     <w:p>
       <w:pPr>
         <w:jc w:val="center"/>
@@ -136,7 +691,33 @@
           <w:highlight w:val="yellow"/>
           <w:u w:val="single"/>
         </w:rPr>
-        <w:t>(No additional corrections afer June 30,2020)</w:t>
+        <w:t xml:space="preserve">(No additional corrections </w:t>
+      </w:r>
+      <w:proofErr w:type="spellStart"/>
+      <w:r>
+        <w:rPr>
+          <w:b/>
+          <w:bCs/>
+          <w:color w:val="FF0000"/>
+          <w:sz w:val="32"/>
+          <w:szCs w:val="32"/>
+          <w:highlight w:val="yellow"/>
+          <w:u w:val="single"/>
+        </w:rPr>
+        <w:t>afer</w:t>
+      </w:r>
+      <w:proofErr w:type="spellEnd"/>
+      <w:r>
+        <w:rPr>
+          <w:b/>
+          <w:bCs/>
+          <w:color w:val="FF0000"/>
+          <w:sz w:val="32"/>
+          <w:szCs w:val="32"/>
+          <w:highlight w:val="yellow"/>
+          <w:u w:val="single"/>
+        </w:rPr>
+        <w:t xml:space="preserve"> June 30,2020)</w:t>
       </w:r>
     </w:p>
     <w:p>
@@ -636,7 +1217,7 @@
             <w:pPr>
               <w:spacing w:before="0" w:line="240" w:lineRule="auto"/>
               <w:rPr>
-                <w:rFonts w:ascii="BRH Malayalam Extra" w:hAnsi="BRH Malayalam Extra" w:cs="BRH Malayalam Extra" w:hint="cs"/>
+                <w:rFonts w:ascii="BRH Malayalam Extra" w:hAnsi="BRH Malayalam Extra" w:cs="BRH Malayalam Extra"/>
                 <w:sz w:val="40"/>
                 <w:szCs w:val="36"/>
                 <w:cs/>
@@ -907,6 +1488,7 @@
                 <w:sz w:val="28"/>
                 <w:szCs w:val="28"/>
               </w:rPr>
+              <w:lastRenderedPageBreak/>
               <w:t>TS 1.6.6.1 – Padam</w:t>
             </w:r>
           </w:p>
@@ -2179,8 +2761,19 @@
                 <w:sz w:val="28"/>
                 <w:szCs w:val="28"/>
               </w:rPr>
-              <w:t>TS 1.6.9.2 – Vaakyam</w:t>
-            </w:r>
+              <w:t xml:space="preserve">TS 1.6.9.2 – </w:t>
+            </w:r>
+            <w:proofErr w:type="spellStart"/>
+            <w:r>
+              <w:rPr>
+                <w:rFonts w:cs="Arial"/>
+                <w:b/>
+                <w:sz w:val="28"/>
+                <w:szCs w:val="28"/>
+              </w:rPr>
+              <w:t>Vaakyam</w:t>
+            </w:r>
+            <w:proofErr w:type="spellEnd"/>
           </w:p>
           <w:p>
             <w:pPr>
@@ -2457,7 +3050,6 @@
                 <w:sz w:val="28"/>
                 <w:szCs w:val="28"/>
               </w:rPr>
-              <w:lastRenderedPageBreak/>
               <w:t xml:space="preserve">- [  ] </w:t>
             </w:r>
             <w:r>
@@ -2506,7 +3098,6 @@
                 <w:cs/>
                 <w:lang w:bidi="ta-IN"/>
               </w:rPr>
-              <w:lastRenderedPageBreak/>
               <w:t>ப</w:t>
             </w:r>
             <w:r>
@@ -4143,8 +4734,19 @@
                 <w:sz w:val="28"/>
                 <w:szCs w:val="28"/>
               </w:rPr>
-              <w:t>TS 1.6.7.3 – Vaakyam</w:t>
-            </w:r>
+              <w:t xml:space="preserve">TS 1.6.7.3 – </w:t>
+            </w:r>
+            <w:proofErr w:type="spellStart"/>
+            <w:r>
+              <w:rPr>
+                <w:rFonts w:cs="Arial"/>
+                <w:b/>
+                <w:sz w:val="28"/>
+                <w:szCs w:val="28"/>
+              </w:rPr>
+              <w:t>Vaakyam</w:t>
+            </w:r>
+            <w:proofErr w:type="spellEnd"/>
           </w:p>
           <w:p>
             <w:pPr>
@@ -4533,8 +5135,19 @@
                 <w:sz w:val="28"/>
                 <w:szCs w:val="28"/>
               </w:rPr>
-              <w:t>TS 1.6.10.5 – Vaakyam</w:t>
-            </w:r>
+              <w:t xml:space="preserve">TS 1.6.10.5 – </w:t>
+            </w:r>
+            <w:proofErr w:type="spellStart"/>
+            <w:r>
+              <w:rPr>
+                <w:rFonts w:cs="Arial"/>
+                <w:b/>
+                <w:sz w:val="28"/>
+                <w:szCs w:val="28"/>
+              </w:rPr>
+              <w:t>Vaakyam</w:t>
+            </w:r>
+            <w:proofErr w:type="spellEnd"/>
           </w:p>
           <w:p>
             <w:pPr>
@@ -4939,8 +5552,19 @@
                 <w:sz w:val="28"/>
                 <w:szCs w:val="28"/>
               </w:rPr>
-              <w:t>TS 1.6.11.3 – Vaakyam</w:t>
-            </w:r>
+              <w:t xml:space="preserve">TS 1.6.11.3 – </w:t>
+            </w:r>
+            <w:proofErr w:type="spellStart"/>
+            <w:r>
+              <w:rPr>
+                <w:rFonts w:cs="Arial"/>
+                <w:b/>
+                <w:sz w:val="28"/>
+                <w:szCs w:val="28"/>
+              </w:rPr>
+              <w:t>Vaakyam</w:t>
+            </w:r>
+            <w:proofErr w:type="spellEnd"/>
           </w:p>
           <w:p>
             <w:pPr>
@@ -5459,8 +6083,19 @@
                 <w:sz w:val="28"/>
                 <w:szCs w:val="28"/>
               </w:rPr>
-              <w:t>TS 1.6.11.4 – Vaakyam</w:t>
-            </w:r>
+              <w:t xml:space="preserve">TS 1.6.11.4 – </w:t>
+            </w:r>
+            <w:proofErr w:type="spellStart"/>
+            <w:r>
+              <w:rPr>
+                <w:rFonts w:cs="Arial"/>
+                <w:b/>
+                <w:sz w:val="28"/>
+                <w:szCs w:val="28"/>
+              </w:rPr>
+              <w:t>Vaakyam</w:t>
+            </w:r>
+            <w:proofErr w:type="spellEnd"/>
           </w:p>
           <w:p>
             <w:pPr>
@@ -6134,8 +6769,17 @@
                 <w:sz w:val="28"/>
                 <w:szCs w:val="28"/>
               </w:rPr>
-              <w:t xml:space="preserve"> Vaakyam</w:t>
-            </w:r>
+              <w:t xml:space="preserve"> </w:t>
+            </w:r>
+            <w:proofErr w:type="spellStart"/>
+            <w:r>
+              <w:rPr>
+                <w:sz w:val="28"/>
+                <w:szCs w:val="28"/>
+              </w:rPr>
+              <w:t>Vaakyam</w:t>
+            </w:r>
+            <w:proofErr w:type="spellEnd"/>
           </w:p>
           <w:p>
             <w:pPr>
@@ -6704,7 +7348,6 @@
             <w:pPr>
               <w:spacing w:before="0" w:line="240" w:lineRule="auto"/>
               <w:rPr>
-                <w:rFonts w:hint="cs"/>
                 <w:sz w:val="32"/>
                 <w:szCs w:val="32"/>
               </w:rPr>
@@ -7075,8 +7718,19 @@
                 <w:sz w:val="28"/>
                 <w:szCs w:val="28"/>
               </w:rPr>
-              <w:t>1.6.7.3 - Vaakyam</w:t>
-            </w:r>
+              <w:t xml:space="preserve">1.6.7.3 - </w:t>
+            </w:r>
+            <w:proofErr w:type="spellStart"/>
+            <w:r>
+              <w:rPr>
+                <w:rFonts w:cs="Arial"/>
+                <w:bCs/>
+                <w:sz w:val="28"/>
+                <w:szCs w:val="28"/>
+              </w:rPr>
+              <w:t>Vaakyam</w:t>
+            </w:r>
+            <w:proofErr w:type="spellEnd"/>
           </w:p>
           <w:p>
             <w:pPr>
@@ -7371,7 +8025,27 @@
                 <w:sz w:val="28"/>
                 <w:szCs w:val="28"/>
               </w:rPr>
-              <w:t>1.6.9.2 Vaakyam Panchaati 30</w:t>
+              <w:t xml:space="preserve">1.6.9.2 </w:t>
+            </w:r>
+            <w:proofErr w:type="spellStart"/>
+            <w:r>
+              <w:rPr>
+                <w:rFonts w:cs="Arial"/>
+                <w:bCs/>
+                <w:sz w:val="28"/>
+                <w:szCs w:val="28"/>
+              </w:rPr>
+              <w:t>Vaakyam</w:t>
+            </w:r>
+            <w:proofErr w:type="spellEnd"/>
+            <w:r>
+              <w:rPr>
+                <w:rFonts w:cs="Arial"/>
+                <w:bCs/>
+                <w:sz w:val="28"/>
+                <w:szCs w:val="28"/>
+              </w:rPr>
+              <w:t xml:space="preserve"> Panchaati 30</w:t>
             </w:r>
           </w:p>
         </w:tc>
@@ -8220,7 +8894,26 @@
                 <w:szCs w:val="28"/>
               </w:rPr>
               <w:br/>
-              <w:t>Panchaati 42</w:t>
+            </w:r>
+            <w:proofErr w:type="spellStart"/>
+            <w:r>
+              <w:rPr>
+                <w:rFonts w:cs="Arial"/>
+                <w:bCs/>
+                <w:sz w:val="28"/>
+                <w:szCs w:val="28"/>
+              </w:rPr>
+              <w:t>Panchaati</w:t>
+            </w:r>
+            <w:proofErr w:type="spellEnd"/>
+            <w:r>
+              <w:rPr>
+                <w:rFonts w:cs="Arial"/>
+                <w:bCs/>
+                <w:sz w:val="28"/>
+                <w:szCs w:val="28"/>
+              </w:rPr>
+              <w:t xml:space="preserve"> 42</w:t>
             </w:r>
           </w:p>
         </w:tc>
@@ -9400,7 +10093,6 @@
             <w:pPr>
               <w:spacing w:before="0" w:line="240" w:lineRule="auto"/>
               <w:rPr>
-                <w:rFonts w:hint="cs"/>
                 <w:sz w:val="32"/>
                 <w:szCs w:val="32"/>
               </w:rPr>
@@ -10122,7 +10814,6 @@
     <w:uiPriority w:val="99"/>
     <w:semiHidden/>
     <w:unhideWhenUsed/>
-    <w:qFormat/>
     <w:tblPr>
       <w:tblInd w:w="0" w:type="dxa"/>
       <w:tblCellMar>

</xml_diff>